<commit_message>
updated teh Progress report
</commit_message>
<xml_diff>
--- a/Resources/Progress (1) (1).docx
+++ b/Resources/Progress (1) (1).docx
@@ -829,26 +829,90 @@
         </w:rPr>
         <w:t>continue working in JPA MAnager</w:t>
       </w:r>
+      <w:r>
+        <w:rPr>
+          <w:lang w:val="en-US"/>
+        </w:rPr>
+        <w:t>.</w:t>
+      </w:r>
+      <w:r>
+        <w:rPr>
+          <w:lang w:val="en-US"/>
+        </w:rPr>
+        <w:t xml:space="preserve"> </w:t>
+      </w:r>
+      <w:r>
+        <w:rPr>
+          <w:lang w:val="en-US"/>
+        </w:rPr>
+        <w:t xml:space="preserve"> </w:t>
+      </w:r>
+    </w:p>
+    <w:p>
+      <w:pPr>
+        <w:tabs>
+          <w:tab w:val="left" w:pos="2190"/>
+        </w:tabs>
+        <w:rPr>
+          <w:u w:val="single"/>
+          <w:lang w:val="en-US"/>
+        </w:rPr>
+      </w:pPr>
+      <w:r>
+        <w:rPr>
+          <w:u w:val="single"/>
+          <w:lang w:val="en-US"/>
+        </w:rPr>
+        <w:t>Friday, 13/04/2018</w:t>
+      </w:r>
+    </w:p>
+    <w:p>
+      <w:pPr>
+        <w:tabs>
+          <w:tab w:val="left" w:pos="2190"/>
+        </w:tabs>
+        <w:rPr>
+          <w:lang w:val="en-US"/>
+        </w:rPr>
+      </w:pPr>
+      <w:r>
+        <w:rPr>
+          <w:lang w:val="en-US"/>
+        </w:rPr>
+        <w:t xml:space="preserve">This week: We kept working on JPA manager, created the Manager interface, and kept fixing stuff in the class SQL manager. We Kept working on one of the user type panels. The administrator </w:t>
+      </w:r>
+      <w:proofErr w:type="gramStart"/>
+      <w:r>
+        <w:rPr>
+          <w:lang w:val="en-US"/>
+        </w:rPr>
+        <w:t>panel</w:t>
+      </w:r>
+      <w:proofErr w:type="gramEnd"/>
+      <w:r>
+        <w:rPr>
+          <w:lang w:val="en-US"/>
+        </w:rPr>
+        <w:t>.</w:t>
+      </w:r>
+    </w:p>
+    <w:p>
+      <w:pPr>
+        <w:tabs>
+          <w:tab w:val="left" w:pos="2190"/>
+        </w:tabs>
+        <w:rPr>
+          <w:lang w:val="en-US"/>
+        </w:rPr>
+      </w:pPr>
+      <w:r>
+        <w:rPr>
+          <w:lang w:val="en-US"/>
+        </w:rPr>
+        <w:t>Next week: Finish administrator Panel, Keep working on JPA manager and Manager.</w:t>
+      </w:r>
       <w:bookmarkStart w:id="0" w:name="_GoBack"/>
       <w:bookmarkEnd w:id="0"/>
-      <w:r>
-        <w:rPr>
-          <w:lang w:val="en-US"/>
-        </w:rPr>
-        <w:t>.</w:t>
-      </w:r>
-      <w:r>
-        <w:rPr>
-          <w:lang w:val="en-US"/>
-        </w:rPr>
-        <w:t xml:space="preserve"> </w:t>
-      </w:r>
-      <w:r>
-        <w:rPr>
-          <w:lang w:val="en-US"/>
-        </w:rPr>
-        <w:t xml:space="preserve"> </w:t>
-      </w:r>
     </w:p>
     <w:p>
       <w:pPr>
@@ -1288,13 +1352,13 @@
     <w:name w:val="Normal"/>
     <w:qFormat/>
   </w:style>
-  <w:style w:type="character" w:default="1" w:styleId="Fuentedeprrafopredeter">
+  <w:style w:type="character" w:default="1" w:styleId="DefaultParagraphFont">
     <w:name w:val="Default Paragraph Font"/>
     <w:uiPriority w:val="1"/>
     <w:semiHidden/>
     <w:unhideWhenUsed/>
   </w:style>
-  <w:style w:type="table" w:default="1" w:styleId="Tablanormal">
+  <w:style w:type="table" w:default="1" w:styleId="TableNormal">
     <w:name w:val="Normal Table"/>
     <w:uiPriority w:val="99"/>
     <w:semiHidden/>
@@ -1309,7 +1373,7 @@
       </w:tblCellMar>
     </w:tblPr>
   </w:style>
-  <w:style w:type="numbering" w:default="1" w:styleId="Sinlista">
+  <w:style w:type="numbering" w:default="1" w:styleId="NoList">
     <w:name w:val="No List"/>
     <w:uiPriority w:val="99"/>
     <w:semiHidden/>

</xml_diff>